<commit_message>
Updated test resources file to current.
</commit_message>
<xml_diff>
--- a/tests/resources/Saved/03TRD13368_Traffic Judgment Entry.docx
+++ b/tests/resources/Saved/03TRD13368_Traffic Judgment Entry.docx
@@ -477,7 +477,7 @@
           <w:szCs w:val="20"/>
           <w:u w:val="single"/>
         </w:rPr>
-        <w:t xml:space="preserve">FINAL JUDGMENT ENTRY</w:t>
+        <w:t>FINAL JUDGMENT ENTRY</w:t>
       </w:r>
     </w:p>
     <w:p>
@@ -562,7 +562,7 @@
           <w:sz w:val="20"/>
           <w:szCs w:val="20"/>
         </w:rPr>
-        <w:t xml:space="preserve"> for arraignment on January 05, 2022. </w:t>
+        <w:t xml:space="preserve"> for arraignment on January 08, 2022. </w:t>
       </w:r>
       <w:r>
         <w:rPr>
@@ -1174,7 +1174,7 @@
                 <w:sz w:val="20"/>
                 <w:szCs w:val="20"/>
               </w:rPr>
-              <w:t xml:space="preserve">50</w:t>
+              <w:t xml:space="preserve">0</w:t>
             </w:r>
           </w:p>
         </w:tc>
@@ -1285,189 +1285,7 @@
                 <w:sz w:val="20"/>
                 <w:szCs w:val="20"/>
               </w:rPr>
-              <w:t xml:space="preserve">25</w:t>
-            </w:r>
-          </w:p>
-        </w:tc>
-      </w:tr>
-      <w:tr>
-        <w:trPr>
-          <w:jc w:val="center"/>
-        </w:trPr>
-        <w:tc>
-          <w:tcPr>
-            <w:tcW w:w="1801" w:type="dxa"/>
-          </w:tcPr>
-          <w:p>
-            <w:pPr>
-              <w:tabs>
-                <w:tab w:val="left" w:pos="-1080"/>
-                <w:tab w:val="left" w:pos="-720"/>
-                <w:tab w:val="left" w:pos="0"/>
-                <w:tab w:val="left" w:pos="720"/>
-                <w:tab w:val="left" w:pos="1440"/>
-                <w:tab w:val="left" w:pos="2160"/>
-                <w:tab w:val="left" w:pos="2880"/>
-                <w:tab w:val="left" w:pos="3600"/>
-                <w:tab w:val="left" w:pos="4320"/>
-                <w:tab w:val="left" w:pos="4680"/>
-              </w:tabs>
-              <w:rPr>
-                <w:rFonts w:ascii="Palatino Linotype" w:hAnsi="Palatino Linotype"/>
-                <w:b/>
-                <w:bCs/>
-                <w:sz w:val="20"/>
-                <w:szCs w:val="20"/>
-              </w:rPr>
-            </w:pPr>
-            <w:r>
-              <w:rPr>
-                <w:rFonts w:ascii="Palatino Linotype" w:hAnsi="Palatino Linotype"/>
-                <w:b/>
-                <w:bCs/>
-                <w:sz w:val="20"/>
-                <w:szCs w:val="20"/>
-              </w:rPr>
-              <w:t>Jail Days</w:t>
-            </w:r>
-          </w:p>
-        </w:tc>
-        <w:tc>
-          <w:tcPr>
-            <w:tcW w:w="3289" w:type="dxa"/>
-          </w:tcPr>
-          <w:p>
-            <w:pPr>
-              <w:tabs>
-                <w:tab w:val="left" w:pos="-1080"/>
-                <w:tab w:val="left" w:pos="-720"/>
-                <w:tab w:val="left" w:pos="0"/>
-                <w:tab w:val="left" w:pos="720"/>
-                <w:tab w:val="left" w:pos="1440"/>
-                <w:tab w:val="left" w:pos="2160"/>
-                <w:tab w:val="left" w:pos="2880"/>
-                <w:tab w:val="left" w:pos="3600"/>
-                <w:tab w:val="left" w:pos="4320"/>
-                <w:tab w:val="left" w:pos="4680"/>
-              </w:tabs>
-              <w:rPr>
-                <w:rFonts w:ascii="Palatino Linotype" w:hAnsi="Palatino Linotype"/>
-                <w:b/>
-                <w:bCs/>
-                <w:sz w:val="20"/>
-                <w:szCs w:val="20"/>
-              </w:rPr>
-            </w:pPr>
-            <w:r>
-              <w:rPr>
-                <w:rFonts w:ascii="Palatino Linotype" w:hAnsi="Palatino Linotype"/>
-                <w:b/>
-                <w:bCs/>
-                <w:sz w:val="20"/>
-                <w:szCs w:val="20"/>
-              </w:rPr>
-              <w:t xml:space="preserve">30</w:t>
-            </w:r>
-          </w:p>
-        </w:tc>
-      </w:tr>
-      <w:tr>
-        <w:trPr>
-          <w:jc w:val="center"/>
-        </w:trPr>
-        <w:tc>
-          <w:tcPr>
-            <w:tcW w:w="1801" w:type="dxa"/>
-          </w:tcPr>
-          <w:p>
-            <w:pPr>
-              <w:tabs>
-                <w:tab w:val="left" w:pos="-1080"/>
-                <w:tab w:val="left" w:pos="-720"/>
-                <w:tab w:val="left" w:pos="0"/>
-                <w:tab w:val="left" w:pos="720"/>
-                <w:tab w:val="left" w:pos="1440"/>
-                <w:tab w:val="left" w:pos="2160"/>
-                <w:tab w:val="left" w:pos="2880"/>
-                <w:tab w:val="left" w:pos="3600"/>
-                <w:tab w:val="left" w:pos="4320"/>
-                <w:tab w:val="left" w:pos="4680"/>
-              </w:tabs>
-              <w:rPr>
-                <w:rFonts w:ascii="Palatino Linotype" w:hAnsi="Palatino Linotype"/>
-                <w:b/>
-                <w:bCs/>
-                <w:sz w:val="20"/>
-                <w:szCs w:val="20"/>
-              </w:rPr>
-            </w:pPr>
-            <w:r>
-              <w:rPr>
-                <w:rFonts w:ascii="Palatino Linotype" w:hAnsi="Palatino Linotype"/>
-                <w:b/>
-                <w:bCs/>
-                <w:sz w:val="20"/>
-                <w:szCs w:val="20"/>
-              </w:rPr>
-              <w:t>Jail Days</w:t>
-            </w:r>
-            <w:r>
-              <w:rPr>
-                <w:rFonts w:ascii="Palatino Linotype" w:hAnsi="Palatino Linotype"/>
-                <w:b/>
-                <w:bCs/>
-                <w:sz w:val="20"/>
-                <w:szCs w:val="20"/>
-              </w:rPr>
-              <w:t xml:space="preserve"> </w:t>
-            </w:r>
-            <w:r>
-              <w:rPr>
-                <w:rFonts w:ascii="Palatino Linotype" w:hAnsi="Palatino Linotype"/>
-                <w:b/>
-                <w:bCs/>
-                <w:sz w:val="20"/>
-                <w:szCs w:val="20"/>
-              </w:rPr>
-              <w:t>Suspended</w:t>
-            </w:r>
-          </w:p>
-        </w:tc>
-        <w:tc>
-          <w:tcPr>
-            <w:tcW w:w="3289" w:type="dxa"/>
-          </w:tcPr>
-          <w:p>
-            <w:pPr>
-              <w:tabs>
-                <w:tab w:val="left" w:pos="-1080"/>
-                <w:tab w:val="left" w:pos="-720"/>
-                <w:tab w:val="left" w:pos="0"/>
-                <w:tab w:val="left" w:pos="720"/>
-                <w:tab w:val="left" w:pos="1440"/>
-                <w:tab w:val="left" w:pos="2160"/>
-                <w:tab w:val="left" w:pos="2880"/>
-                <w:tab w:val="left" w:pos="3600"/>
-                <w:tab w:val="left" w:pos="4320"/>
-                <w:tab w:val="left" w:pos="4680"/>
-              </w:tabs>
-              <w:rPr>
-                <w:rFonts w:ascii="Palatino Linotype" w:hAnsi="Palatino Linotype"/>
-                <w:b/>
-                <w:bCs/>
-                <w:sz w:val="20"/>
-                <w:szCs w:val="20"/>
-              </w:rPr>
-            </w:pPr>
-            <w:r>
-              <w:rPr>
-                <w:rFonts w:ascii="Palatino Linotype" w:hAnsi="Palatino Linotype"/>
-                <w:b/>
-                <w:bCs/>
-                <w:sz w:val="20"/>
-                <w:szCs w:val="20"/>
-              </w:rPr>
-              <w:t xml:space="preserve">10</w:t>
+              <w:t xml:space="preserve">0</w:t>
             </w:r>
           </w:p>
         </w:tc>
@@ -1485,6 +1303,8 @@
           <w:szCs w:val="20"/>
         </w:rPr>
       </w:pPr>
+      <w:bookmarkStart w:id="0" w:name="_GoBack"/>
+      <w:bookmarkEnd w:id="0"/>
     </w:p>
     <w:p>
       <w:pPr>
@@ -1617,7 +1437,7 @@
           <w:sz w:val="20"/>
           <w:szCs w:val="20"/>
         </w:rPr>
-        <w:t xml:space="preserve">January 05, 2022</w:t>
+        <w:t xml:space="preserve">January 08, 2022</w:t>
       </w:r>
       <w:r>
         <w:rPr>
@@ -1677,12 +1497,21 @@
         <w:jc w:val="both"/>
         <w:rPr>
           <w:rFonts w:ascii="Palatino Linotype" w:hAnsi="Palatino Linotype"/>
+          <w:sz w:val="20"/>
+          <w:szCs w:val="20"/>
+        </w:rPr>
+      </w:pPr>
+      <w:proofErr w:type="gramStart"/>
+      <w:r>
+        <w:rPr>
+          <w:rFonts w:ascii="Palatino Linotype" w:hAnsi="Palatino Linotype"/>
           <w:b/>
           <w:sz w:val="20"/>
           <w:szCs w:val="20"/>
         </w:rPr>
-      </w:pPr>
-      <w:proofErr w:type="gramStart"/>
+        <w:t>License Suspension.</w:t>
+      </w:r>
+      <w:proofErr w:type="gramEnd"/>
       <w:r>
         <w:rPr>
           <w:rFonts w:ascii="Palatino Linotype" w:hAnsi="Palatino Linotype"/>
@@ -1690,8 +1519,7 @@
           <w:sz w:val="20"/>
           <w:szCs w:val="20"/>
         </w:rPr>
-        <w:lastRenderedPageBreak/>
-        <w:t>Community Control</w:t>
+        <w:t xml:space="preserve"> </w:t>
       </w:r>
       <w:r>
         <w:rPr>
@@ -1700,1035 +1528,40 @@
           <w:sz w:val="20"/>
           <w:szCs w:val="20"/>
         </w:rPr>
-        <w:t>.</w:t>
-      </w:r>
-      <w:proofErr w:type="gramEnd"/>
-    </w:p>
-    <w:p>
-      <w:pPr>
-        <w:spacing w:line="276" w:lineRule="auto"/>
-        <w:jc w:val="both"/>
-        <w:rPr>
-          <w:rFonts w:ascii="Palatino Linotype" w:hAnsi="Palatino Linotype"/>
-          <w:b/>
-          <w:sz w:val="20"/>
-          <w:szCs w:val="20"/>
-        </w:rPr>
-      </w:pPr>
-    </w:p>
-    <w:p>
-      <w:pPr>
-        <w:jc w:val="both"/>
-        <w:rPr>
-          <w:rFonts w:ascii="Palatino Linotype" w:hAnsi="Palatino Linotype"/>
-          <w:sz w:val="20"/>
-          <w:szCs w:val="20"/>
-        </w:rPr>
-      </w:pPr>
-      <w:r>
-        <w:rPr>
-          <w:rFonts w:ascii="Palatino Linotype" w:hAnsi="Palatino Linotype"/>
-          <w:sz w:val="20"/>
-          <w:szCs w:val="20"/>
-        </w:rPr>
-        <w:t xml:space="preserve">For a period of </w:t>
-      </w:r>
-      <w:r>
-        <w:rPr>
-          <w:rFonts w:ascii="Palatino Linotype" w:hAnsi="Palatino Linotype"/>
-          <w:b/>
-          <w:sz w:val="20"/>
-          <w:szCs w:val="20"/>
-          <w:u w:val="single"/>
+        <w:t xml:space="preserve"> </w:t>
+      </w:r>
+      <w:r>
+        <w:rPr>
+          <w:rFonts w:ascii="Palatino Linotype" w:hAnsi="Palatino Linotype"/>
+          <w:sz w:val="20"/>
+          <w:szCs w:val="20"/>
+        </w:rPr>
+        <w:t xml:space="preserve">Defendant’s </w:t>
+      </w:r>
+      <w:r>
+        <w:rPr>
+          <w:rFonts w:ascii="Palatino Linotype" w:hAnsi="Palatino Linotype"/>
+          <w:sz w:val="20"/>
+          <w:szCs w:val="20"/>
+        </w:rPr>
+        <w:t xml:space="preserve">hunting</w:t>
+      </w:r>
+      <w:r>
+        <w:rPr>
+          <w:rFonts w:ascii="Palatino Linotype" w:hAnsi="Palatino Linotype"/>
+          <w:sz w:val="20"/>
+          <w:szCs w:val="20"/>
+        </w:rPr>
+        <w:t xml:space="preserve"> license is suspended from January 08, 2022 for a term of 18 months. </w:t>
+      </w:r>
+      <w:r>
+        <w:rPr>
+          <w:rFonts w:ascii="Palatino Linotype" w:hAnsi="Palatino Linotype"/>
+          <w:sz w:val="20"/>
+          <w:szCs w:val="20"/>
         </w:rPr>
         <w:t xml:space="preserve"/>
       </w:r>
-      <w:r>
-        <w:rPr>
-          <w:rFonts w:ascii="Palatino Linotype" w:hAnsi="Palatino Linotype"/>
-          <w:sz w:val="20"/>
-          <w:szCs w:val="20"/>
-        </w:rPr>
-        <w:t xml:space="preserve">, Defendant shall be under </w:t>
-      </w:r>
-      <w:r>
-        <w:rPr>
-          <w:rFonts w:ascii="Palatino Linotype" w:hAnsi="Palatino Linotype"/>
-          <w:b/>
-          <w:sz w:val="20"/>
-          <w:szCs w:val="20"/>
-          <w:u w:val="single"/>
-        </w:rPr>
-        <w:t xml:space="preserve">basic</w:t>
-      </w:r>
-      <w:r>
-        <w:rPr>
-          <w:rFonts w:ascii="Palatino Linotype" w:hAnsi="Palatino Linotype"/>
-          <w:b/>
-          <w:sz w:val="20"/>
-          <w:szCs w:val="20"/>
-          <w:u w:val="single"/>
-        </w:rPr>
-        <w:t xml:space="preserve"> </w:t>
-      </w:r>
-      <w:r>
-        <w:rPr>
-          <w:rFonts w:ascii="Palatino Linotype" w:hAnsi="Palatino Linotype"/>
-          <w:b/>
-          <w:sz w:val="20"/>
-          <w:szCs w:val="20"/>
-          <w:u w:val="single"/>
-        </w:rPr>
-        <w:t>supervision</w:t>
-      </w:r>
-      <w:r>
-        <w:rPr>
-          <w:rFonts w:ascii="Palatino Linotype" w:hAnsi="Palatino Linotype"/>
-          <w:sz w:val="20"/>
-          <w:szCs w:val="20"/>
-        </w:rPr>
-        <w:t xml:space="preserve"> </w:t>
-      </w:r>
-      <w:r>
-        <w:rPr>
-          <w:rFonts w:ascii="Palatino Linotype" w:hAnsi="Palatino Linotype"/>
-          <w:sz w:val="20"/>
-          <w:szCs w:val="20"/>
-        </w:rPr>
-        <w:t>with the Office of Community Control.  The Court advised Defendant that as a result of any failure to comply with the terms of community control, the Court may impose a longer term of community control up to a total of 5 years; impose a definite jail term to include any days stayed or otherwise authorized by law; and/or otherwise modify the terms of community control set forth below.</w:t>
-      </w:r>
-    </w:p>
-    <w:p>
-      <w:pPr>
-        <w:spacing w:line="276" w:lineRule="auto"/>
-        <w:jc w:val="both"/>
-        <w:rPr>
-          <w:rFonts w:ascii="Palatino Linotype" w:hAnsi="Palatino Linotype"/>
-          <w:b/>
-          <w:sz w:val="20"/>
-          <w:szCs w:val="20"/>
-        </w:rPr>
-      </w:pPr>
-    </w:p>
-    <w:p>
-      <w:pPr>
-        <w:spacing w:line="276" w:lineRule="auto"/>
-        <w:jc w:val="both"/>
-        <w:rPr>
-          <w:rFonts w:ascii="Palatino Linotype" w:hAnsi="Palatino Linotype"/>
-          <w:b/>
-          <w:sz w:val="20"/>
-          <w:szCs w:val="20"/>
-        </w:rPr>
-      </w:pPr>
-      <w:proofErr w:type="gramStart"/>
-      <w:r>
-        <w:rPr>
-          <w:rFonts w:ascii="Palatino Linotype" w:hAnsi="Palatino Linotype"/>
-          <w:b/>
-          <w:sz w:val="20"/>
-          <w:szCs w:val="20"/>
-        </w:rPr>
-        <w:t>Terms of Community Control.</w:t>
-      </w:r>
-      <w:proofErr w:type="gramEnd"/>
-    </w:p>
-    <w:p>
-      <w:pPr>
-        <w:spacing w:line="276" w:lineRule="auto"/>
-        <w:jc w:val="both"/>
-        <w:rPr>
-          <w:rFonts w:ascii="Palatino Linotype" w:hAnsi="Palatino Linotype"/>
-          <w:b/>
-          <w:sz w:val="20"/>
-          <w:szCs w:val="20"/>
-        </w:rPr>
-      </w:pPr>
-    </w:p>
-    <w:p>
-      <w:pPr>
-        <w:jc w:val="both"/>
-        <w:rPr>
-          <w:rFonts w:ascii="Palatino Linotype" w:hAnsi="Palatino Linotype"/>
-          <w:sz w:val="20"/>
-          <w:szCs w:val="20"/>
-        </w:rPr>
-      </w:pPr>
-      <w:r>
-        <w:rPr>
-          <w:rFonts w:ascii="Palatino Linotype" w:hAnsi="Palatino Linotype"/>
-          <w:sz w:val="20"/>
-          <w:szCs w:val="20"/>
-        </w:rPr>
-        <w:t xml:space="preserve">While on community control, Defendant shall: </w:t>
-      </w:r>
-    </w:p>
-    <w:p>
-      <w:pPr>
-        <w:pStyle w:val="ListParagraph"/>
-        <w:widowControl/>
-        <w:numPr>
-          <w:ilvl w:val="0"/>
-          <w:numId w:val="2"/>
-        </w:numPr>
-        <w:autoSpaceDE/>
-        <w:autoSpaceDN/>
-        <w:adjustRightInd/>
-        <w:jc w:val="both"/>
-        <w:rPr>
-          <w:rFonts w:ascii="Palatino Linotype" w:hAnsi="Palatino Linotype"/>
-          <w:sz w:val="20"/>
-          <w:szCs w:val="20"/>
-        </w:rPr>
-      </w:pPr>
-      <w:r>
-        <w:rPr>
-          <w:rFonts w:ascii="Palatino Linotype" w:hAnsi="Palatino Linotype"/>
-          <w:sz w:val="20"/>
-          <w:szCs w:val="20"/>
-        </w:rPr>
-        <w:t>Report forthwith to the Office of Community Control.</w:t>
-      </w:r>
-    </w:p>
-    <w:p>
-      <w:pPr>
-        <w:pStyle w:val="ListParagraph"/>
-        <w:widowControl/>
-        <w:numPr>
-          <w:ilvl w:val="0"/>
-          <w:numId w:val="2"/>
-        </w:numPr>
-        <w:autoSpaceDE/>
-        <w:autoSpaceDN/>
-        <w:adjustRightInd/>
-        <w:jc w:val="both"/>
-        <w:rPr>
-          <w:rFonts w:ascii="Palatino Linotype" w:hAnsi="Palatino Linotype"/>
-          <w:sz w:val="20"/>
-          <w:szCs w:val="20"/>
-        </w:rPr>
-      </w:pPr>
-      <w:r>
-        <w:rPr>
-          <w:rFonts w:ascii="Palatino Linotype" w:hAnsi="Palatino Linotype"/>
-          <w:sz w:val="20"/>
-          <w:szCs w:val="20"/>
-        </w:rPr>
-        <w:t>Abide by the law, comply with the community control</w:t>
-      </w:r>
-      <w:r>
-        <w:rPr>
-          <w:rFonts w:ascii="Palatino Linotype" w:hAnsi="Palatino Linotype"/>
-          <w:sz w:val="20"/>
-          <w:szCs w:val="20"/>
-        </w:rPr>
-        <w:t xml:space="preserve"> terms set by the Office of Community Control</w:t>
-      </w:r>
-      <w:r>
-        <w:rPr>
-          <w:rFonts w:ascii="Palatino Linotype" w:hAnsi="Palatino Linotype"/>
-          <w:sz w:val="20"/>
-          <w:szCs w:val="20"/>
-        </w:rPr>
-        <w:t xml:space="preserve">, and not leave the state without the permission of the Court and/or </w:t>
-      </w:r>
-      <w:r>
-        <w:rPr>
-          <w:rFonts w:ascii="Palatino Linotype" w:hAnsi="Palatino Linotype"/>
-          <w:sz w:val="20"/>
-          <w:szCs w:val="20"/>
-        </w:rPr>
-        <w:t>the Office of Community Control</w:t>
-      </w:r>
-      <w:r>
-        <w:rPr>
-          <w:rFonts w:ascii="Palatino Linotype" w:hAnsi="Palatino Linotype"/>
-          <w:sz w:val="20"/>
-          <w:szCs w:val="20"/>
-        </w:rPr>
-        <w:t>.</w:t>
-      </w:r>
-    </w:p>
-    <w:p>
-      <w:pPr>
-        <w:pStyle w:val="ListParagraph"/>
-        <w:widowControl/>
-        <w:numPr>
-          <w:ilvl w:val="0"/>
-          <w:numId w:val="2"/>
-        </w:numPr>
-        <w:autoSpaceDE/>
-        <w:autoSpaceDN/>
-        <w:adjustRightInd/>
-        <w:jc w:val="both"/>
-        <w:rPr>
-          <w:rFonts w:ascii="Palatino Linotype" w:hAnsi="Palatino Linotype"/>
-          <w:sz w:val="20"/>
-          <w:szCs w:val="20"/>
-        </w:rPr>
-      </w:pPr>
-      <w:r>
-        <w:rPr>
-          <w:rFonts w:ascii="Palatino Linotype" w:hAnsi="Palatino Linotype"/>
-          <w:sz w:val="20"/>
-          <w:szCs w:val="20"/>
-        </w:rPr>
-        <w:t>Pay probation fees monthly.  If Defendant fails to make a payment, the balance is due immediately.</w:t>
-      </w:r>
-    </w:p>
-    <w:p>
-      <w:pPr>
-        <w:pStyle w:val="ListParagraph"/>
-        <w:widowControl/>
-        <w:numPr>
-          <w:ilvl w:val="0"/>
-          <w:numId w:val="2"/>
-        </w:numPr>
-        <w:autoSpaceDE/>
-        <w:autoSpaceDN/>
-        <w:adjustRightInd/>
-        <w:jc w:val="both"/>
-        <w:rPr>
-          <w:rFonts w:ascii="Palatino Linotype" w:hAnsi="Palatino Linotype"/>
-          <w:b/>
-          <w:bCs/>
-          <w:sz w:val="20"/>
-          <w:szCs w:val="20"/>
-        </w:rPr>
-      </w:pPr>
-      <w:r>
-        <w:rPr>
-          <w:rFonts w:ascii="Palatino Linotype" w:hAnsi="Palatino Linotype"/>
-          <w:sz w:val="20"/>
-          <w:szCs w:val="20"/>
-        </w:rPr>
-        <w:t xml:space="preserve">Make all reasonable effort to obtain and maintain employment.  Defendant shall report any change in employment status immediately.</w:t>
-      </w:r>
-      <w:r>
-        <w:rPr>
-          <w:rFonts w:ascii="Palatino Linotype" w:hAnsi="Palatino Linotype"/>
-          <w:sz w:val="20"/>
-          <w:szCs w:val="20"/>
-        </w:rPr>
-        <w:t xml:space="preserve"> </w:t>
-      </w:r>
-      <w:r>
-        <w:rPr>
-          <w:rFonts w:ascii="Palatino Linotype" w:hAnsi="Palatino Linotype"/>
-          <w:sz w:val="20"/>
-          <w:szCs w:val="20"/>
-        </w:rPr>
-        <w:t xml:space="preserve"/>
-      </w:r>
-      <w:r>
-        <w:rPr>
-          <w:rFonts w:ascii="Palatino Linotype" w:hAnsi="Palatino Linotype"/>
-          <w:sz w:val="20"/>
-          <w:szCs w:val="20"/>
-        </w:rPr>
-        <w:t xml:space="preserve">  </w:t>
-      </w:r>
-    </w:p>
-    <w:p>
-      <w:pPr>
-        <w:pStyle w:val="ListParagraph"/>
-        <w:widowControl/>
-        <w:numPr>
-          <w:ilvl w:val="0"/>
-          <w:numId w:val="2"/>
-        </w:numPr>
-        <w:autoSpaceDE/>
-        <w:autoSpaceDN/>
-        <w:adjustRightInd/>
-        <w:jc w:val="both"/>
-        <w:rPr>
-          <w:rFonts w:ascii="Palatino Linotype" w:hAnsi="Palatino Linotype"/>
-          <w:sz w:val="20"/>
-          <w:szCs w:val="20"/>
-        </w:rPr>
-      </w:pPr>
-      <w:r>
-        <w:rPr>
-          <w:rFonts w:ascii="Palatino Linotype" w:hAnsi="Palatino Linotype"/>
-          <w:b/>
-          <w:bCs/>
-          <w:sz w:val="20"/>
-          <w:szCs w:val="20"/>
-        </w:rPr>
-        <w:t>Within 90 days provide proof of completion of</w:t>
-      </w:r>
-      <w:r>
-        <w:rPr>
-          <w:rFonts w:ascii="Palatino Linotype" w:hAnsi="Palatino Linotype"/>
-          <w:sz w:val="20"/>
-          <w:szCs w:val="20"/>
-        </w:rPr>
-        <w:t xml:space="preserve"> </w:t>
-      </w:r>
-      <w:r>
-        <w:rPr>
-          <w:rFonts w:ascii="Palatino Linotype" w:hAnsi="Palatino Linotype"/>
-          <w:b/>
-          <w:bCs/>
-          <w:sz w:val="20"/>
-          <w:szCs w:val="20"/>
-        </w:rPr>
-        <w:t xml:space="preserve">a driver intervention program.</w:t>
-      </w:r>
-      <w:r>
-        <w:rPr>
-          <w:rFonts w:ascii="Palatino Linotype" w:hAnsi="Palatino Linotype"/>
-          <w:bCs/>
-          <w:sz w:val="20"/>
-          <w:szCs w:val="20"/>
-        </w:rPr>
-        <w:t xml:space="preserve"> </w:t>
-      </w:r>
-      <w:r>
-        <w:rPr>
-          <w:rFonts w:ascii="Palatino Linotype" w:hAnsi="Palatino Linotype"/>
-          <w:bCs/>
-          <w:sz w:val="20"/>
-          <w:szCs w:val="20"/>
-        </w:rPr>
-        <w:t xml:space="preserve"/>
-      </w:r>
-      <w:r>
-        <w:rPr>
-          <w:rFonts w:ascii="Palatino Linotype" w:hAnsi="Palatino Linotype"/>
-          <w:sz w:val="20"/>
-          <w:szCs w:val="20"/>
-        </w:rPr>
-        <w:t xml:space="preserve"/>
-      </w:r>
-      <w:r>
-        <w:rPr>
-          <w:rFonts w:ascii="Palatino Linotype" w:hAnsi="Palatino Linotype"/>
-          <w:sz w:val="20"/>
-          <w:szCs w:val="20"/>
-        </w:rPr>
-        <w:t xml:space="preserve">  </w:t>
-      </w:r>
-    </w:p>
-    <w:p>
-      <w:pPr>
-        <w:pStyle w:val="ListParagraph"/>
-        <w:widowControl/>
-        <w:numPr>
-          <w:ilvl w:val="0"/>
-          <w:numId w:val="2"/>
-        </w:numPr>
-        <w:autoSpaceDE/>
-        <w:autoSpaceDN/>
-        <w:adjustRightInd/>
-        <w:jc w:val="both"/>
-        <w:rPr>
-          <w:rFonts w:ascii="Palatino Linotype" w:hAnsi="Palatino Linotype"/>
-          <w:sz w:val="20"/>
-          <w:szCs w:val="20"/>
-        </w:rPr>
-      </w:pPr>
-      <w:r>
-        <w:rPr>
-          <w:rFonts w:ascii="Palatino Linotype" w:hAnsi="Palatino Linotype"/>
-          <w:b/>
-          <w:bCs/>
-          <w:sz w:val="20"/>
-          <w:szCs w:val="20"/>
-        </w:rPr>
-        <w:t>Within 90 days provide proof of completion of</w:t>
-      </w:r>
-      <w:r>
-        <w:rPr>
-          <w:rFonts w:ascii="Palatino Linotype" w:hAnsi="Palatino Linotype"/>
-          <w:sz w:val="20"/>
-          <w:szCs w:val="20"/>
-        </w:rPr>
-        <w:t xml:space="preserve"> </w:t>
-      </w:r>
-      <w:r>
-        <w:rPr>
-          <w:rFonts w:ascii="Palatino Linotype" w:hAnsi="Palatino Linotype"/>
-          <w:b/>
-          <w:bCs/>
-          <w:sz w:val="20"/>
-          <w:szCs w:val="20"/>
-        </w:rPr>
-        <w:t xml:space="preserve">an alcohol/drug dependency evaluation and comply with any treatment and/or counseling recommendations.  Defendant shall provide community control with proof of monthly compliance.</w:t>
-      </w:r>
-      <w:r>
-        <w:rPr>
-          <w:rFonts w:ascii="Palatino Linotype" w:hAnsi="Palatino Linotype"/>
-          <w:bCs/>
-          <w:sz w:val="20"/>
-          <w:szCs w:val="20"/>
-        </w:rPr>
-        <w:t xml:space="preserve"> </w:t>
-      </w:r>
-      <w:r>
-        <w:rPr>
-          <w:rFonts w:ascii="Palatino Linotype" w:hAnsi="Palatino Linotype"/>
-          <w:bCs/>
-          <w:sz w:val="20"/>
-          <w:szCs w:val="20"/>
-        </w:rPr>
-        <w:t xml:space="preserve"/>
-      </w:r>
-      <w:r>
-        <w:rPr>
-          <w:rFonts w:ascii="Palatino Linotype" w:hAnsi="Palatino Linotype"/>
-          <w:sz w:val="20"/>
-          <w:szCs w:val="20"/>
-        </w:rPr>
-        <w:t xml:space="preserve"/>
-      </w:r>
-      <w:r>
-        <w:rPr>
-          <w:rFonts w:ascii="Palatino Linotype" w:hAnsi="Palatino Linotype"/>
-          <w:sz w:val="20"/>
-          <w:szCs w:val="20"/>
-        </w:rPr>
-        <w:t xml:space="preserve">  </w:t>
-      </w:r>
-    </w:p>
-    <w:p>
-      <w:pPr>
-        <w:pStyle w:val="ListParagraph"/>
-        <w:widowControl/>
-        <w:numPr>
-          <w:ilvl w:val="0"/>
-          <w:numId w:val="2"/>
-        </w:numPr>
-        <w:autoSpaceDE/>
-        <w:autoSpaceDN/>
-        <w:adjustRightInd/>
-        <w:jc w:val="both"/>
-        <w:rPr>
-          <w:rFonts w:ascii="Palatino Linotype" w:hAnsi="Palatino Linotype"/>
-          <w:b/>
-          <w:bCs/>
-          <w:sz w:val="20"/>
-          <w:szCs w:val="20"/>
-        </w:rPr>
-      </w:pPr>
-      <w:r>
-        <w:rPr>
-          <w:rFonts w:ascii="Palatino Linotype" w:hAnsi="Palatino Linotype"/>
-          <w:b/>
-          <w:bCs/>
-          <w:sz w:val="20"/>
-          <w:szCs w:val="20"/>
-        </w:rPr>
-        <w:t>Within 90 days provide proof of completion of</w:t>
-      </w:r>
-      <w:r>
-        <w:rPr>
-          <w:rFonts w:ascii="Palatino Linotype" w:hAnsi="Palatino Linotype"/>
-          <w:sz w:val="20"/>
-          <w:szCs w:val="20"/>
-        </w:rPr>
-        <w:t xml:space="preserve"> </w:t>
-      </w:r>
-      <w:r>
-        <w:rPr>
-          <w:rFonts w:ascii="Palatino Linotype" w:hAnsi="Palatino Linotype"/>
-          <w:b/>
-          <w:bCs/>
-          <w:sz w:val="20"/>
-          <w:szCs w:val="20"/>
-        </w:rPr>
-        <w:t xml:space="preserve">an anti-theft/shoplifting program.</w:t>
-      </w:r>
-      <w:r>
-        <w:rPr>
-          <w:rFonts w:ascii="Palatino Linotype" w:hAnsi="Palatino Linotype"/>
-          <w:bCs/>
-          <w:sz w:val="20"/>
-          <w:szCs w:val="20"/>
-        </w:rPr>
-        <w:t xml:space="preserve"> </w:t>
-      </w:r>
-      <w:r>
-        <w:rPr>
-          <w:rFonts w:ascii="Palatino Linotype" w:hAnsi="Palatino Linotype"/>
-          <w:bCs/>
-          <w:sz w:val="20"/>
-          <w:szCs w:val="20"/>
-        </w:rPr>
-        <w:t xml:space="preserve"/>
-      </w:r>
-      <w:r>
-        <w:rPr>
-          <w:rFonts w:ascii="Palatino Linotype" w:hAnsi="Palatino Linotype"/>
-          <w:sz w:val="20"/>
-          <w:szCs w:val="20"/>
-        </w:rPr>
-        <w:t xml:space="preserve"/>
-      </w:r>
-      <w:r>
-        <w:rPr>
-          <w:rFonts w:ascii="Palatino Linotype" w:hAnsi="Palatino Linotype"/>
-          <w:sz w:val="20"/>
-          <w:szCs w:val="20"/>
-        </w:rPr>
-        <w:t xml:space="preserve">  </w:t>
-      </w:r>
-      <w:r>
-        <w:rPr>
-          <w:rFonts w:ascii="Palatino Linotype" w:hAnsi="Palatino Linotype"/>
-          <w:b/>
-          <w:bCs/>
-          <w:sz w:val="20"/>
-          <w:szCs w:val="20"/>
-        </w:rPr>
-        <w:t xml:space="preserve"> </w:t>
-      </w:r>
-    </w:p>
-    <w:p>
-      <w:pPr>
-        <w:pStyle w:val="ListParagraph"/>
-        <w:widowControl/>
-        <w:numPr>
-          <w:ilvl w:val="0"/>
-          <w:numId w:val="2"/>
-        </w:numPr>
-        <w:autoSpaceDE/>
-        <w:autoSpaceDN/>
-        <w:adjustRightInd/>
-        <w:jc w:val="both"/>
-        <w:rPr>
-          <w:rFonts w:ascii="Palatino Linotype" w:hAnsi="Palatino Linotype"/>
-          <w:b/>
-          <w:bCs/>
-          <w:sz w:val="20"/>
-          <w:szCs w:val="20"/>
-        </w:rPr>
-      </w:pPr>
-      <w:r>
-        <w:rPr>
-          <w:rFonts w:ascii="Palatino Linotype" w:hAnsi="Palatino Linotype"/>
-          <w:b/>
-          <w:bCs/>
-          <w:sz w:val="20"/>
-          <w:szCs w:val="20"/>
-        </w:rPr>
-        <w:t>Within 90 days provide proof of completion of</w:t>
-      </w:r>
-      <w:r>
-        <w:rPr>
-          <w:rFonts w:ascii="Palatino Linotype" w:hAnsi="Palatino Linotype"/>
-          <w:sz w:val="20"/>
-          <w:szCs w:val="20"/>
-        </w:rPr>
-        <w:t xml:space="preserve"> </w:t>
-      </w:r>
-      <w:r>
-        <w:rPr>
-          <w:rFonts w:ascii="Palatino Linotype" w:hAnsi="Palatino Linotype"/>
-          <w:b/>
-          <w:bCs/>
-          <w:sz w:val="20"/>
-          <w:szCs w:val="20"/>
-        </w:rPr>
-        <w:t xml:space="preserve">a domestic violence offender program.</w:t>
-      </w:r>
-      <w:r>
-        <w:rPr>
-          <w:rFonts w:ascii="Palatino Linotype" w:hAnsi="Palatino Linotype"/>
-          <w:bCs/>
-          <w:sz w:val="20"/>
-          <w:szCs w:val="20"/>
-        </w:rPr>
-        <w:t xml:space="preserve"> </w:t>
-      </w:r>
-      <w:r>
-        <w:rPr>
-          <w:rFonts w:ascii="Palatino Linotype" w:hAnsi="Palatino Linotype"/>
-          <w:bCs/>
-          <w:sz w:val="20"/>
-          <w:szCs w:val="20"/>
-        </w:rPr>
-        <w:t xml:space="preserve"/>
-      </w:r>
-      <w:r>
-        <w:rPr>
-          <w:rFonts w:ascii="Palatino Linotype" w:hAnsi="Palatino Linotype"/>
-          <w:sz w:val="20"/>
-          <w:szCs w:val="20"/>
-        </w:rPr>
-        <w:t xml:space="preserve"/>
-      </w:r>
-      <w:r>
-        <w:rPr>
-          <w:rFonts w:ascii="Palatino Linotype" w:hAnsi="Palatino Linotype"/>
-          <w:sz w:val="20"/>
-          <w:szCs w:val="20"/>
-        </w:rPr>
-        <w:t xml:space="preserve">  </w:t>
-      </w:r>
-    </w:p>
-    <w:p>
-      <w:pPr>
-        <w:pStyle w:val="ListParagraph"/>
-        <w:widowControl/>
-        <w:numPr>
-          <w:ilvl w:val="0"/>
-          <w:numId w:val="2"/>
-        </w:numPr>
-        <w:autoSpaceDE/>
-        <w:autoSpaceDN/>
-        <w:adjustRightInd/>
-        <w:jc w:val="both"/>
-        <w:rPr>
-          <w:rFonts w:ascii="Palatino Linotype" w:hAnsi="Palatino Linotype"/>
-          <w:b/>
-          <w:bCs/>
-          <w:sz w:val="20"/>
-          <w:szCs w:val="20"/>
-        </w:rPr>
-      </w:pPr>
-      <w:r>
-        <w:rPr>
-          <w:rFonts w:ascii="Palatino Linotype" w:hAnsi="Palatino Linotype"/>
-          <w:b/>
-          <w:bCs/>
-          <w:sz w:val="20"/>
-          <w:szCs w:val="20"/>
-        </w:rPr>
-        <w:t xml:space="preserve">Within 90 days obtain a mental health evaluation and comply with any treatment and/or counseling recommendations.  Defendant shall sign a release/consent to permit community control to obtain a copy of records.  Defendant shall provide community control with proof of monthly compliance.</w:t>
-      </w:r>
-      <w:r>
-        <w:rPr>
-          <w:rFonts w:ascii="Palatino Linotype" w:hAnsi="Palatino Linotype"/>
-          <w:bCs/>
-          <w:sz w:val="20"/>
-          <w:szCs w:val="20"/>
-        </w:rPr>
-        <w:t xml:space="preserve"> </w:t>
-      </w:r>
-      <w:r>
-        <w:rPr>
-          <w:rFonts w:ascii="Palatino Linotype" w:hAnsi="Palatino Linotype"/>
-          <w:bCs/>
-          <w:sz w:val="20"/>
-          <w:szCs w:val="20"/>
-        </w:rPr>
-        <w:t xml:space="preserve"/>
-      </w:r>
-      <w:r>
-        <w:rPr>
-          <w:rFonts w:ascii="Palatino Linotype" w:hAnsi="Palatino Linotype"/>
-          <w:sz w:val="20"/>
-          <w:szCs w:val="20"/>
-        </w:rPr>
-        <w:t xml:space="preserve"/>
-      </w:r>
-      <w:r>
-        <w:rPr>
-          <w:rFonts w:ascii="Palatino Linotype" w:hAnsi="Palatino Linotype"/>
-          <w:sz w:val="20"/>
-          <w:szCs w:val="20"/>
-        </w:rPr>
-        <w:t xml:space="preserve">  </w:t>
-      </w:r>
-    </w:p>
-    <w:p>
-      <w:pPr>
-        <w:pStyle w:val="ListParagraph"/>
-        <w:widowControl/>
-        <w:numPr>
-          <w:ilvl w:val="0"/>
-          <w:numId w:val="2"/>
-        </w:numPr>
-        <w:autoSpaceDE/>
-        <w:autoSpaceDN/>
-        <w:adjustRightInd/>
-        <w:jc w:val="both"/>
-        <w:rPr>
-          <w:rFonts w:ascii="Palatino Linotype" w:hAnsi="Palatino Linotype"/>
-          <w:b/>
-          <w:bCs/>
-          <w:sz w:val="20"/>
-          <w:szCs w:val="20"/>
-        </w:rPr>
-      </w:pPr>
-      <w:r>
-        <w:rPr>
-          <w:rFonts w:ascii="Palatino Linotype" w:hAnsi="Palatino Linotype"/>
-          <w:b/>
-          <w:bCs/>
-          <w:sz w:val="20"/>
-          <w:szCs w:val="20"/>
-        </w:rPr>
-        <w:t>Within 90 days provide proof of completion of</w:t>
-      </w:r>
-      <w:r>
-        <w:rPr>
-          <w:rFonts w:ascii="Palatino Linotype" w:hAnsi="Palatino Linotype"/>
-          <w:sz w:val="20"/>
-          <w:szCs w:val="20"/>
-        </w:rPr>
-        <w:t xml:space="preserve"> </w:t>
-      </w:r>
-      <w:r>
-        <w:rPr>
-          <w:rFonts w:ascii="Palatino Linotype" w:hAnsi="Palatino Linotype"/>
-          <w:b/>
-          <w:bCs/>
-          <w:sz w:val="20"/>
-          <w:szCs w:val="20"/>
-        </w:rPr>
-        <w:t xml:space="preserve">a class in anger management.</w:t>
-      </w:r>
-      <w:r>
-        <w:rPr>
-          <w:rFonts w:ascii="Palatino Linotype" w:hAnsi="Palatino Linotype"/>
-          <w:bCs/>
-          <w:sz w:val="20"/>
-          <w:szCs w:val="20"/>
-        </w:rPr>
-        <w:t xml:space="preserve"/>
-      </w:r>
-      <w:bookmarkStart w:id="0" w:name="_GoBack"/>
-      <w:bookmarkEnd w:id="0"/>
-      <w:r>
-        <w:rPr>
-          <w:rFonts w:ascii="Palatino Linotype" w:hAnsi="Palatino Linotype"/>
-          <w:sz w:val="20"/>
-          <w:szCs w:val="20"/>
-        </w:rPr>
-        <w:t xml:space="preserve"/>
-      </w:r>
-      <w:r>
-        <w:rPr>
-          <w:rFonts w:ascii="Palatino Linotype" w:hAnsi="Palatino Linotype"/>
-          <w:sz w:val="20"/>
-          <w:szCs w:val="20"/>
-        </w:rPr>
-        <w:t xml:space="preserve">  </w:t>
-      </w:r>
-    </w:p>
-    <w:p>
-      <w:pPr>
-        <w:pStyle w:val="ListParagraph"/>
-        <w:widowControl/>
-        <w:numPr>
-          <w:ilvl w:val="0"/>
-          <w:numId w:val="2"/>
-        </w:numPr>
-        <w:autoSpaceDE/>
-        <w:autoSpaceDN/>
-        <w:adjustRightInd/>
-        <w:jc w:val="both"/>
-        <w:rPr>
-          <w:rFonts w:ascii="Palatino Linotype" w:hAnsi="Palatino Linotype"/>
-          <w:b/>
-          <w:bCs/>
-          <w:sz w:val="20"/>
-          <w:szCs w:val="20"/>
-        </w:rPr>
-      </w:pPr>
-      <w:r>
-        <w:rPr>
-          <w:rFonts w:ascii="Palatino Linotype" w:hAnsi="Palatino Linotype"/>
-          <w:sz w:val="20"/>
-          <w:szCs w:val="20"/>
-        </w:rPr>
-        <w:t>Not possess/consume/purchase any alcoholic beverages or drugs of abuse.</w:t>
-      </w:r>
-    </w:p>
-    <w:p>
-      <w:pPr>
-        <w:pStyle w:val="ListParagraph"/>
-        <w:widowControl/>
-        <w:numPr>
-          <w:ilvl w:val="0"/>
-          <w:numId w:val="2"/>
-        </w:numPr>
-        <w:autoSpaceDE/>
-        <w:autoSpaceDN/>
-        <w:adjustRightInd/>
-        <w:jc w:val="both"/>
-        <w:rPr>
-          <w:rFonts w:ascii="Palatino Linotype" w:hAnsi="Palatino Linotype"/>
-          <w:b/>
-          <w:bCs/>
-          <w:sz w:val="20"/>
-          <w:szCs w:val="20"/>
-        </w:rPr>
-      </w:pPr>
-      <w:r>
-        <w:rPr>
-          <w:rFonts w:ascii="Palatino Linotype" w:hAnsi="Palatino Linotype"/>
-          <w:sz w:val="20"/>
-          <w:szCs w:val="20"/>
-        </w:rPr>
-        <w:t xml:space="preserve">Submit to alcohol/drug testing at the request of community control or any other law enforcement officer.</w:t>
-      </w:r>
-      <w:r>
-        <w:rPr>
-          <w:rFonts w:ascii="Palatino Linotype" w:hAnsi="Palatino Linotype"/>
-          <w:sz w:val="20"/>
-          <w:szCs w:val="20"/>
-        </w:rPr>
-        <w:t xml:space="preserve"> </w:t>
-      </w:r>
-      <w:r>
-        <w:rPr>
-          <w:rFonts w:ascii="Palatino Linotype" w:hAnsi="Palatino Linotype"/>
-          <w:sz w:val="20"/>
-          <w:szCs w:val="20"/>
-        </w:rPr>
-        <w:t xml:space="preserve"/>
-      </w:r>
-      <w:r>
-        <w:rPr>
-          <w:rFonts w:ascii="Palatino Linotype" w:hAnsi="Palatino Linotype"/>
-          <w:sz w:val="20"/>
-          <w:szCs w:val="20"/>
-        </w:rPr>
-        <w:t xml:space="preserve"/>
-      </w:r>
-    </w:p>
-    <w:p>
-      <w:pPr>
-        <w:pStyle w:val="ListParagraph"/>
-        <w:widowControl/>
-        <w:numPr>
-          <w:ilvl w:val="0"/>
-          <w:numId w:val="2"/>
-        </w:numPr>
-        <w:autoSpaceDE/>
-        <w:autoSpaceDN/>
-        <w:adjustRightInd/>
-        <w:jc w:val="both"/>
-        <w:rPr>
-          <w:rFonts w:ascii="Palatino Linotype" w:hAnsi="Palatino Linotype"/>
-          <w:b/>
-          <w:bCs/>
-          <w:sz w:val="20"/>
-          <w:szCs w:val="20"/>
-        </w:rPr>
-      </w:pPr>
-      <w:r>
-        <w:rPr>
-          <w:rFonts w:ascii="Palatino Linotype" w:hAnsi="Palatino Linotype"/>
-          <w:sz w:val="20"/>
-          <w:szCs w:val="20"/>
-        </w:rPr>
-        <w:t xml:space="preserve">Within 90 days show completion of </w:t>
-      </w:r>
-      <w:r>
-        <w:rPr>
-          <w:rFonts w:ascii="Palatino Linotype" w:hAnsi="Palatino Linotype"/>
-          <w:sz w:val="20"/>
-          <w:szCs w:val="20"/>
-          <w:u w:val="single"/>
-        </w:rPr>
-        <w:tab/>
-      </w:r>
-      <w:r>
-        <w:rPr>
-          <w:rFonts w:ascii="Palatino Linotype" w:hAnsi="Palatino Linotype"/>
-          <w:sz w:val="20"/>
-          <w:szCs w:val="20"/>
-          <w:u w:val="single"/>
-        </w:rPr>
-        <w:tab/>
-      </w:r>
-      <w:r>
-        <w:rPr>
-          <w:rFonts w:ascii="Palatino Linotype" w:hAnsi="Palatino Linotype"/>
-          <w:sz w:val="20"/>
-          <w:szCs w:val="20"/>
-          <w:u w:val="single"/>
-        </w:rPr>
-        <w:tab/>
-      </w:r>
-      <w:r>
-        <w:rPr>
-          <w:rFonts w:ascii="Palatino Linotype" w:hAnsi="Palatino Linotype"/>
-          <w:sz w:val="20"/>
-          <w:szCs w:val="20"/>
-        </w:rPr>
-        <w:t xml:space="preserve"> hours of community service in addition to any hours that may be worked to satisfy fines and costs.</w:t>
-      </w:r>
-      <w:r>
-        <w:rPr>
-          <w:rFonts w:ascii="Palatino Linotype" w:hAnsi="Palatino Linotype"/>
-          <w:sz w:val="20"/>
-          <w:szCs w:val="20"/>
-        </w:rPr>
-        <w:t xml:space="preserve"> </w:t>
-      </w:r>
-      <w:r>
-        <w:rPr>
-          <w:rFonts w:ascii="Palatino Linotype" w:hAnsi="Palatino Linotype"/>
-          <w:sz w:val="20"/>
-          <w:szCs w:val="20"/>
-        </w:rPr>
-        <w:t xml:space="preserve"/>
-      </w:r>
-      <w:r>
-        <w:rPr>
-          <w:rFonts w:ascii="Palatino Linotype" w:hAnsi="Palatino Linotype"/>
-          <w:sz w:val="20"/>
-          <w:szCs w:val="20"/>
-        </w:rPr>
-        <w:t xml:space="preserve">  </w:t>
-      </w:r>
-    </w:p>
-    <w:p>
-      <w:pPr>
-        <w:pStyle w:val="ListParagraph"/>
-        <w:widowControl/>
-        <w:numPr>
-          <w:ilvl w:val="0"/>
-          <w:numId w:val="2"/>
-        </w:numPr>
-        <w:autoSpaceDE/>
-        <w:autoSpaceDN/>
-        <w:adjustRightInd/>
-        <w:jc w:val="both"/>
-        <w:rPr>
-          <w:rFonts w:ascii="Palatino Linotype" w:hAnsi="Palatino Linotype"/>
-          <w:b/>
-          <w:bCs/>
-          <w:sz w:val="20"/>
-          <w:szCs w:val="20"/>
-        </w:rPr>
-      </w:pPr>
-      <w:r>
-        <w:rPr>
-          <w:rFonts w:ascii="Palatino Linotype" w:hAnsi="Palatino Linotype"/>
-          <w:sz w:val="20"/>
-          <w:szCs w:val="20"/>
-        </w:rPr>
-        <w:t xml:space="preserve">Other</w:t>
-      </w:r>
-    </w:p>
-    <w:p>
-      <w:pPr>
-        <w:spacing w:line="276" w:lineRule="auto"/>
-        <w:jc w:val="both"/>
-        <w:rPr>
-          <w:rFonts w:ascii="Palatino Linotype" w:hAnsi="Palatino Linotype"/>
-          <w:b/>
-          <w:sz w:val="20"/>
-          <w:szCs w:val="20"/>
-        </w:rPr>
-      </w:pPr>
-    </w:p>
-    <w:p>
-      <w:pPr>
-        <w:spacing w:line="276" w:lineRule="auto"/>
-        <w:jc w:val="both"/>
-        <w:rPr>
-          <w:rFonts w:ascii="Palatino Linotype" w:hAnsi="Palatino Linotype"/>
-          <w:sz w:val="20"/>
-          <w:szCs w:val="20"/>
-        </w:rPr>
-      </w:pPr>
     </w:p>
     <w:p>
       <w:pPr>
@@ -3041,24 +1874,6 @@
     </w:sectPr>
   </w:body>
 </w:document>
-</file>
-
-<file path=word/commentsExtended.xml><?xml version="1.0" encoding="utf-8"?>
-<w15:commentsEx xmlns:wpc="http://schemas.microsoft.com/office/word/2010/wordprocessingCanvas" xmlns:cx="http://schemas.microsoft.com/office/drawing/2014/chartex" xmlns:cx1="http://schemas.microsoft.com/office/drawing/2015/9/8/chartex" xmlns:cx2="http://schemas.microsoft.com/office/drawing/2015/10/21/chartex" xmlns:cx3="http://schemas.microsoft.com/office/drawing/2016/5/9/chartex" xmlns:cx4="http://schemas.microsoft.com/office/drawing/2016/5/10/chartex" xmlns:cx5="http://schemas.microsoft.com/office/drawing/2016/5/11/chartex" xmlns:cx6="http://schemas.microsoft.com/office/drawing/2016/5/12/chartex" xmlns:cx7="http://schemas.microsoft.com/office/drawing/2016/5/13/chartex" xmlns:cx8="http://schemas.microsoft.com/office/drawing/2016/5/14/chartex" xmlns:mc="http://schemas.openxmlformats.org/markup-compatibility/2006" xmlns:aink="http://schemas.microsoft.com/office/drawing/2016/ink" xmlns:am3d="http://schemas.microsoft.com/office/drawing/2017/model3d" xmlns:o="urn:schemas-microsoft-com:office:office" xmlns:r="http://schemas.openxmlformats.org/officeDocument/2006/relationships" xmlns:m="http://schemas.openxmlformats.org/officeDocument/2006/math" xmlns:v="urn:schemas-microsoft-com:vml" xmlns:wp14="http://schemas.microsoft.com/office/word/2010/wordprocessingDrawing" xmlns:wp="http://schemas.openxmlformats.org/drawingml/2006/wordprocessingDrawing" xmlns:w10="urn:schemas-microsoft-com:office:word" xmlns:w="http://schemas.openxmlformats.org/wordprocessingml/2006/main" xmlns:w14="http://schemas.microsoft.com/office/word/2010/wordml" xmlns:w15="http://schemas.microsoft.com/office/word/2012/wordml" xmlns:w16cex="http://schemas.microsoft.com/office/word/2018/wordml/cex" xmlns:w16cid="http://schemas.microsoft.com/office/word/2016/wordml/cid" xmlns:w16="http://schemas.microsoft.com/office/word/2018/wordml" xmlns:w16se="http://schemas.microsoft.com/office/word/2015/wordml/symex" xmlns:wpg="http://schemas.microsoft.com/office/word/2010/wordprocessingGroup" xmlns:wpi="http://schemas.microsoft.com/office/word/2010/wordprocessingInk" xmlns:wne="http://schemas.microsoft.com/office/word/2006/wordml" xmlns:wps="http://schemas.microsoft.com/office/word/2010/wordprocessingShape" mc:Ignorable="w14 w15 w16se w16cid w16 w16cex wp14">
-  <w15:commentEx w15:paraId="4CD3D7F6" w15:done="0"/>
-  <w15:commentEx w15:paraId="7E2F0EFE" w15:done="0"/>
-  <w15:commentEx w15:paraId="6E5F1B3C" w15:done="0"/>
-  <w15:commentEx w15:paraId="51A4BB77" w15:done="0"/>
-</w15:commentsEx>
-</file>
-
-<file path=word/commentsIds.xml><?xml version="1.0" encoding="utf-8"?>
-<w16cid:commentsIds xmlns:wpc="http://schemas.microsoft.com/office/word/2010/wordprocessingCanvas" xmlns:cx="http://schemas.microsoft.com/office/drawing/2014/chartex" xmlns:cx1="http://schemas.microsoft.com/office/drawing/2015/9/8/chartex" xmlns:cx2="http://schemas.microsoft.com/office/drawing/2015/10/21/chartex" xmlns:cx3="http://schemas.microsoft.com/office/drawing/2016/5/9/chartex" xmlns:cx4="http://schemas.microsoft.com/office/drawing/2016/5/10/chartex" xmlns:cx5="http://schemas.microsoft.com/office/drawing/2016/5/11/chartex" xmlns:cx6="http://schemas.microsoft.com/office/drawing/2016/5/12/chartex" xmlns:cx7="http://schemas.microsoft.com/office/drawing/2016/5/13/chartex" xmlns:cx8="http://schemas.microsoft.com/office/drawing/2016/5/14/chartex" xmlns:mc="http://schemas.openxmlformats.org/markup-compatibility/2006" xmlns:aink="http://schemas.microsoft.com/office/drawing/2016/ink" xmlns:am3d="http://schemas.microsoft.com/office/drawing/2017/model3d" xmlns:o="urn:schemas-microsoft-com:office:office" xmlns:r="http://schemas.openxmlformats.org/officeDocument/2006/relationships" xmlns:m="http://schemas.openxmlformats.org/officeDocument/2006/math" xmlns:v="urn:schemas-microsoft-com:vml" xmlns:wp14="http://schemas.microsoft.com/office/word/2010/wordprocessingDrawing" xmlns:wp="http://schemas.openxmlformats.org/drawingml/2006/wordprocessingDrawing" xmlns:w10="urn:schemas-microsoft-com:office:word" xmlns:w="http://schemas.openxmlformats.org/wordprocessingml/2006/main" xmlns:w14="http://schemas.microsoft.com/office/word/2010/wordml" xmlns:w15="http://schemas.microsoft.com/office/word/2012/wordml" xmlns:w16cex="http://schemas.microsoft.com/office/word/2018/wordml/cex" xmlns:w16cid="http://schemas.microsoft.com/office/word/2016/wordml/cid" xmlns:w16="http://schemas.microsoft.com/office/word/2018/wordml" xmlns:w16se="http://schemas.microsoft.com/office/word/2015/wordml/symex" xmlns:wpg="http://schemas.microsoft.com/office/word/2010/wordprocessingGroup" xmlns:wpi="http://schemas.microsoft.com/office/word/2010/wordprocessingInk" xmlns:wne="http://schemas.microsoft.com/office/word/2006/wordml" xmlns:wps="http://schemas.microsoft.com/office/word/2010/wordprocessingShape" mc:Ignorable="w14 w15 w16se w16cid w16 w16cex wp14">
-  <w16cid:commentId w16cid:paraId="4CD3D7F6" w16cid:durableId="257FDCE8"/>
-  <w16cid:commentId w16cid:paraId="7E2F0EFE" w16cid:durableId="257FDCE9"/>
-  <w16cid:commentId w16cid:paraId="6E5F1B3C" w16cid:durableId="257FDCEA"/>
-  <w16cid:commentId w16cid:paraId="51A4BB77" w16cid:durableId="257FDCEB"/>
-</w16cid:commentsIds>
 </file>
 
 <file path=word/endnotes.xml><?xml version="1.0" encoding="utf-8"?>
@@ -3300,137 +2115,10 @@
       </w:rPr>
     </w:lvl>
   </w:abstractNum>
-  <w:abstractNum w:abstractNumId="1">
-    <w:nsid w:val="2E17566E"/>
-    <w:multiLevelType w:val="hybridMultilevel"/>
-    <w:tmpl w:val="00866CE6"/>
-    <w:lvl w:ilvl="0" w:tplc="04090001">
-      <w:start w:val="1"/>
-      <w:numFmt w:val="bullet"/>
-      <w:lvlText w:val=""/>
-      <w:lvlJc w:val="left"/>
-      <w:pPr>
-        <w:ind w:left="779" w:hanging="360"/>
-      </w:pPr>
-      <w:rPr>
-        <w:rFonts w:ascii="Symbol" w:hAnsi="Symbol" w:hint="default"/>
-      </w:rPr>
-    </w:lvl>
-    <w:lvl w:ilvl="1" w:tplc="04090003">
-      <w:start w:val="1"/>
-      <w:numFmt w:val="bullet"/>
-      <w:lvlText w:val="o"/>
-      <w:lvlJc w:val="left"/>
-      <w:pPr>
-        <w:ind w:left="1499" w:hanging="360"/>
-      </w:pPr>
-      <w:rPr>
-        <w:rFonts w:ascii="Courier New" w:hAnsi="Courier New" w:cs="Courier New" w:hint="default"/>
-      </w:rPr>
-    </w:lvl>
-    <w:lvl w:ilvl="2" w:tplc="04090005" w:tentative="1">
-      <w:start w:val="1"/>
-      <w:numFmt w:val="bullet"/>
-      <w:lvlText w:val=""/>
-      <w:lvlJc w:val="left"/>
-      <w:pPr>
-        <w:ind w:left="2219" w:hanging="360"/>
-      </w:pPr>
-      <w:rPr>
-        <w:rFonts w:ascii="Wingdings" w:hAnsi="Wingdings" w:hint="default"/>
-      </w:rPr>
-    </w:lvl>
-    <w:lvl w:ilvl="3" w:tplc="04090001" w:tentative="1">
-      <w:start w:val="1"/>
-      <w:numFmt w:val="bullet"/>
-      <w:lvlText w:val=""/>
-      <w:lvlJc w:val="left"/>
-      <w:pPr>
-        <w:ind w:left="2939" w:hanging="360"/>
-      </w:pPr>
-      <w:rPr>
-        <w:rFonts w:ascii="Symbol" w:hAnsi="Symbol" w:hint="default"/>
-      </w:rPr>
-    </w:lvl>
-    <w:lvl w:ilvl="4" w:tplc="04090003" w:tentative="1">
-      <w:start w:val="1"/>
-      <w:numFmt w:val="bullet"/>
-      <w:lvlText w:val="o"/>
-      <w:lvlJc w:val="left"/>
-      <w:pPr>
-        <w:ind w:left="3659" w:hanging="360"/>
-      </w:pPr>
-      <w:rPr>
-        <w:rFonts w:ascii="Courier New" w:hAnsi="Courier New" w:cs="Courier New" w:hint="default"/>
-      </w:rPr>
-    </w:lvl>
-    <w:lvl w:ilvl="5" w:tplc="04090005" w:tentative="1">
-      <w:start w:val="1"/>
-      <w:numFmt w:val="bullet"/>
-      <w:lvlText w:val=""/>
-      <w:lvlJc w:val="left"/>
-      <w:pPr>
-        <w:ind w:left="4379" w:hanging="360"/>
-      </w:pPr>
-      <w:rPr>
-        <w:rFonts w:ascii="Wingdings" w:hAnsi="Wingdings" w:hint="default"/>
-      </w:rPr>
-    </w:lvl>
-    <w:lvl w:ilvl="6" w:tplc="04090001" w:tentative="1">
-      <w:start w:val="1"/>
-      <w:numFmt w:val="bullet"/>
-      <w:lvlText w:val=""/>
-      <w:lvlJc w:val="left"/>
-      <w:pPr>
-        <w:ind w:left="5099" w:hanging="360"/>
-      </w:pPr>
-      <w:rPr>
-        <w:rFonts w:ascii="Symbol" w:hAnsi="Symbol" w:hint="default"/>
-      </w:rPr>
-    </w:lvl>
-    <w:lvl w:ilvl="7" w:tplc="04090003" w:tentative="1">
-      <w:start w:val="1"/>
-      <w:numFmt w:val="bullet"/>
-      <w:lvlText w:val="o"/>
-      <w:lvlJc w:val="left"/>
-      <w:pPr>
-        <w:ind w:left="5819" w:hanging="360"/>
-      </w:pPr>
-      <w:rPr>
-        <w:rFonts w:ascii="Courier New" w:hAnsi="Courier New" w:cs="Courier New" w:hint="default"/>
-      </w:rPr>
-    </w:lvl>
-    <w:lvl w:ilvl="8" w:tplc="04090005" w:tentative="1">
-      <w:start w:val="1"/>
-      <w:numFmt w:val="bullet"/>
-      <w:lvlText w:val=""/>
-      <w:lvlJc w:val="left"/>
-      <w:pPr>
-        <w:ind w:left="6539" w:hanging="360"/>
-      </w:pPr>
-      <w:rPr>
-        <w:rFonts w:ascii="Wingdings" w:hAnsi="Wingdings" w:hint="default"/>
-      </w:rPr>
-    </w:lvl>
-  </w:abstractNum>
   <w:num w:numId="1">
     <w:abstractNumId w:val="0"/>
   </w:num>
-  <w:num w:numId="2">
-    <w:abstractNumId w:val="1"/>
-  </w:num>
 </w:numbering>
-</file>
-
-<file path=word/people.xml><?xml version="1.0" encoding="utf-8"?>
-<w15:people xmlns:wpc="http://schemas.microsoft.com/office/word/2010/wordprocessingCanvas" xmlns:cx="http://schemas.microsoft.com/office/drawing/2014/chartex" xmlns:cx1="http://schemas.microsoft.com/office/drawing/2015/9/8/chartex" xmlns:cx2="http://schemas.microsoft.com/office/drawing/2015/10/21/chartex" xmlns:cx3="http://schemas.microsoft.com/office/drawing/2016/5/9/chartex" xmlns:cx4="http://schemas.microsoft.com/office/drawing/2016/5/10/chartex" xmlns:cx5="http://schemas.microsoft.com/office/drawing/2016/5/11/chartex" xmlns:cx6="http://schemas.microsoft.com/office/drawing/2016/5/12/chartex" xmlns:cx7="http://schemas.microsoft.com/office/drawing/2016/5/13/chartex" xmlns:cx8="http://schemas.microsoft.com/office/drawing/2016/5/14/chartex" xmlns:mc="http://schemas.openxmlformats.org/markup-compatibility/2006" xmlns:aink="http://schemas.microsoft.com/office/drawing/2016/ink" xmlns:am3d="http://schemas.microsoft.com/office/drawing/2017/model3d" xmlns:o="urn:schemas-microsoft-com:office:office" xmlns:r="http://schemas.openxmlformats.org/officeDocument/2006/relationships" xmlns:m="http://schemas.openxmlformats.org/officeDocument/2006/math" xmlns:v="urn:schemas-microsoft-com:vml" xmlns:wp14="http://schemas.microsoft.com/office/word/2010/wordprocessingDrawing" xmlns:wp="http://schemas.openxmlformats.org/drawingml/2006/wordprocessingDrawing" xmlns:w10="urn:schemas-microsoft-com:office:word" xmlns:w="http://schemas.openxmlformats.org/wordprocessingml/2006/main" xmlns:w14="http://schemas.microsoft.com/office/word/2010/wordml" xmlns:w15="http://schemas.microsoft.com/office/word/2012/wordml" xmlns:w16cex="http://schemas.microsoft.com/office/word/2018/wordml/cex" xmlns:w16cid="http://schemas.microsoft.com/office/word/2016/wordml/cid" xmlns:w16="http://schemas.microsoft.com/office/word/2018/wordml" xmlns:w16se="http://schemas.microsoft.com/office/word/2015/wordml/symex" xmlns:wpg="http://schemas.microsoft.com/office/word/2010/wordprocessingGroup" xmlns:wpi="http://schemas.microsoft.com/office/word/2010/wordprocessingInk" xmlns:wne="http://schemas.microsoft.com/office/word/2006/wordml" xmlns:wps="http://schemas.microsoft.com/office/word/2010/wordprocessingShape" mc:Ignorable="w14 w15 w16se w16cid w16 w16cex wp14">
-  <w15:person w15:author="Amanda Bunner">
-    <w15:presenceInfo w15:providerId="AD" w15:userId="S::abunner@municipalcourt.org::eb91d435-d6fc-42bd-9750-3e984bc05426"/>
-  </w15:person>
-  <w15:person w15:author="Mandy Bunner">
-    <w15:presenceInfo w15:providerId="AD" w15:userId="S::mandy@mbmphotos.com::0e69a378-8fb7-4e0c-a5ba-f5d59ed64085"/>
-  </w15:person>
-</w15:people>
 </file>
 
 <file path=word/styles.xml><?xml version="1.0" encoding="utf-8"?>
@@ -3477,7 +2165,7 @@
     <w:lsdException w:name="Subtitle" w:semiHidden="0" w:uiPriority="11" w:unhideWhenUsed="0" w:qFormat="1"/>
     <w:lsdException w:name="Strong" w:semiHidden="0" w:uiPriority="22" w:unhideWhenUsed="0" w:qFormat="1"/>
     <w:lsdException w:name="Emphasis" w:semiHidden="0" w:uiPriority="20" w:unhideWhenUsed="0" w:qFormat="1"/>
-    <w:lsdException w:name="Table Grid" w:uiPriority="59"/>
+    <w:lsdException w:name="Table Grid" w:semiHidden="0" w:uiPriority="59" w:unhideWhenUsed="0"/>
     <w:lsdException w:name="Placeholder Text" w:unhideWhenUsed="0"/>
     <w:lsdException w:name="No Spacing" w:semiHidden="0" w:uiPriority="1" w:unhideWhenUsed="0" w:qFormat="1"/>
     <w:lsdException w:name="Light Shading" w:semiHidden="0" w:uiPriority="60" w:unhideWhenUsed="0"/>
@@ -3747,49 +2435,6 @@
       <w:contextualSpacing/>
     </w:pPr>
   </w:style>
-  <w:style w:type="character" w:styleId="CommentReference">
-    <w:name w:val="annotation reference"/>
-    <w:basedOn w:val="DefaultParagraphFont"/>
-    <w:uiPriority w:val="99"/>
-    <w:semiHidden/>
-    <w:unhideWhenUsed/>
-    <w:rsid w:val="00A53114"/>
-    <w:rPr>
-      <w:sz w:val="16"/>
-      <w:szCs w:val="16"/>
-    </w:rPr>
-  </w:style>
-  <w:style w:type="paragraph" w:styleId="CommentText">
-    <w:name w:val="annotation text"/>
-    <w:basedOn w:val="Normal"/>
-    <w:link w:val="CommentTextChar"/>
-    <w:uiPriority w:val="99"/>
-    <w:unhideWhenUsed/>
-    <w:rsid w:val="00A53114"/>
-    <w:pPr>
-      <w:widowControl/>
-      <w:autoSpaceDE/>
-      <w:autoSpaceDN/>
-      <w:adjustRightInd/>
-    </w:pPr>
-    <w:rPr>
-      <w:rFonts w:asciiTheme="minorHAnsi" w:eastAsiaTheme="minorHAnsi" w:hAnsiTheme="minorHAnsi" w:cstheme="minorBidi"/>
-      <w:sz w:val="20"/>
-      <w:szCs w:val="20"/>
-    </w:rPr>
-  </w:style>
-  <w:style w:type="character" w:customStyle="1" w:styleId="CommentTextChar">
-    <w:name w:val="Comment Text Char"/>
-    <w:basedOn w:val="DefaultParagraphFont"/>
-    <w:link w:val="CommentText"/>
-    <w:uiPriority w:val="99"/>
-    <w:rsid w:val="00A53114"/>
-    <w:rPr>
-      <w:rFonts w:eastAsiaTheme="minorHAnsi"/>
-      <w:sz w:val="20"/>
-      <w:szCs w:val="20"/>
-    </w:rPr>
-  </w:style>
 </w:styles>
 </file>
 
@@ -3837,7 +2482,7 @@
     <w:lsdException w:name="Subtitle" w:semiHidden="0" w:uiPriority="11" w:unhideWhenUsed="0" w:qFormat="1"/>
     <w:lsdException w:name="Strong" w:semiHidden="0" w:uiPriority="22" w:unhideWhenUsed="0" w:qFormat="1"/>
     <w:lsdException w:name="Emphasis" w:semiHidden="0" w:uiPriority="20" w:unhideWhenUsed="0" w:qFormat="1"/>
-    <w:lsdException w:name="Table Grid" w:uiPriority="59"/>
+    <w:lsdException w:name="Table Grid" w:semiHidden="0" w:uiPriority="59" w:unhideWhenUsed="0"/>
     <w:lsdException w:name="Placeholder Text" w:unhideWhenUsed="0"/>
     <w:lsdException w:name="No Spacing" w:semiHidden="0" w:uiPriority="1" w:unhideWhenUsed="0" w:qFormat="1"/>
     <w:lsdException w:name="Light Shading" w:semiHidden="0" w:uiPriority="60" w:unhideWhenUsed="0"/>
@@ -4106,49 +2751,6 @@
       <w:ind w:left="720"/>
       <w:contextualSpacing/>
     </w:pPr>
-  </w:style>
-  <w:style w:type="character" w:styleId="CommentReference">
-    <w:name w:val="annotation reference"/>
-    <w:basedOn w:val="DefaultParagraphFont"/>
-    <w:uiPriority w:val="99"/>
-    <w:semiHidden/>
-    <w:unhideWhenUsed/>
-    <w:rsid w:val="00A53114"/>
-    <w:rPr>
-      <w:sz w:val="16"/>
-      <w:szCs w:val="16"/>
-    </w:rPr>
-  </w:style>
-  <w:style w:type="paragraph" w:styleId="CommentText">
-    <w:name w:val="annotation text"/>
-    <w:basedOn w:val="Normal"/>
-    <w:link w:val="CommentTextChar"/>
-    <w:uiPriority w:val="99"/>
-    <w:unhideWhenUsed/>
-    <w:rsid w:val="00A53114"/>
-    <w:pPr>
-      <w:widowControl/>
-      <w:autoSpaceDE/>
-      <w:autoSpaceDN/>
-      <w:adjustRightInd/>
-    </w:pPr>
-    <w:rPr>
-      <w:rFonts w:asciiTheme="minorHAnsi" w:eastAsiaTheme="minorHAnsi" w:hAnsiTheme="minorHAnsi" w:cstheme="minorBidi"/>
-      <w:sz w:val="20"/>
-      <w:szCs w:val="20"/>
-    </w:rPr>
-  </w:style>
-  <w:style w:type="character" w:customStyle="1" w:styleId="CommentTextChar">
-    <w:name w:val="Comment Text Char"/>
-    <w:basedOn w:val="DefaultParagraphFont"/>
-    <w:link w:val="CommentText"/>
-    <w:uiPriority w:val="99"/>
-    <w:rsid w:val="00A53114"/>
-    <w:rPr>
-      <w:rFonts w:eastAsiaTheme="minorHAnsi"/>
-      <w:sz w:val="20"/>
-      <w:szCs w:val="20"/>
-    </w:rPr>
   </w:style>
 </w:styles>
 </file>

</xml_diff>